<commit_message>
fix((phase-4): Replace var to let in line 5,6 in main.js file
</commit_message>
<xml_diff>
--- a/phase-4/evidence/HL_C-WT-AT2-POR-Phase-4.docx
+++ b/phase-4/evidence/HL_C-WT-AT2-POR-Phase-4.docx
@@ -251,6 +251,7 @@
                 <w:sz w:val="20"/>
               </w:rPr>
             </w:pPr>
+            <w:proofErr w:type="spellStart"/>
             <w:r>
               <w:rPr>
                 <w:rFonts w:eastAsia="Calibri"/>
@@ -260,6 +261,7 @@
               </w:rPr>
               <w:t>John.Robertson</w:t>
             </w:r>
+            <w:proofErr w:type="spellEnd"/>
           </w:p>
         </w:tc>
       </w:tr>
@@ -349,7 +351,27 @@
                 <w:color w:val="595959" w:themeColor="text1" w:themeTint="A6"/>
                 <w:sz w:val="20"/>
               </w:rPr>
-              <w:t>Hyoin Lee(Scott)</w:t>
+              <w:t xml:space="preserve">Hyoin </w:t>
+            </w:r>
+            <w:proofErr w:type="gramStart"/>
+            <w:r>
+              <w:rPr>
+                <w:rFonts w:eastAsia="Calibri"/>
+                <w:i/>
+                <w:color w:val="595959" w:themeColor="text1" w:themeTint="A6"/>
+                <w:sz w:val="20"/>
+              </w:rPr>
+              <w:t>Lee(</w:t>
+            </w:r>
+            <w:proofErr w:type="gramEnd"/>
+            <w:r>
+              <w:rPr>
+                <w:rFonts w:eastAsia="Calibri"/>
+                <w:i/>
+                <w:color w:val="595959" w:themeColor="text1" w:themeTint="A6"/>
+                <w:sz w:val="20"/>
+              </w:rPr>
+              <w:t>Scott)</w:t>
             </w:r>
           </w:p>
         </w:tc>
@@ -444,7 +466,7 @@
             <w:pPr>
               <w:spacing w:line="240" w:lineRule="auto"/>
               <w:rPr>
-                <w:rFonts w:eastAsiaTheme="minorEastAsia" w:hint="eastAsia"/>
+                <w:rFonts w:eastAsiaTheme="minorEastAsia"/>
                 <w:b/>
                 <w:color w:val="595959" w:themeColor="text1" w:themeTint="A6"/>
                 <w:sz w:val="20"/>
@@ -737,7 +759,7 @@
             <w:pPr>
               <w:spacing w:line="240" w:lineRule="auto"/>
               <w:rPr>
-                <w:rFonts w:eastAsiaTheme="minorEastAsia" w:hint="eastAsia"/>
+                <w:rFonts w:eastAsiaTheme="minorEastAsia"/>
                 <w:b/>
                 <w:color w:val="595959" w:themeColor="text1" w:themeTint="A6"/>
                 <w:sz w:val="20"/>
@@ -1118,6 +1140,7 @@
               </w:rPr>
               <w:t xml:space="preserve"> </w:t>
             </w:r>
+            <w:proofErr w:type="gramStart"/>
             <w:r>
               <w:rPr>
                 <w:rFonts w:eastAsia="Calibri"/>
@@ -1125,6 +1148,7 @@
               </w:rPr>
               <w:t>work</w:t>
             </w:r>
+            <w:proofErr w:type="gramEnd"/>
           </w:p>
           <w:p>
             <w:pPr>
@@ -1696,6 +1720,7 @@
               </w:rPr>
               <w:t xml:space="preserve"> </w:t>
             </w:r>
+            <w:proofErr w:type="gramStart"/>
             <w:r>
               <w:rPr>
                 <w:rFonts w:eastAsia="Calibri"/>
@@ -1703,6 +1728,7 @@
               </w:rPr>
               <w:t>records</w:t>
             </w:r>
+            <w:proofErr w:type="gramEnd"/>
           </w:p>
           <w:p>
             <w:pPr>
@@ -7457,6 +7483,7 @@
               </w:rPr>
               <w:t xml:space="preserve">WebStorm, </w:t>
             </w:r>
+            <w:proofErr w:type="spellStart"/>
             <w:r>
               <w:rPr>
                 <w:sz w:val="20"/>
@@ -7464,6 +7491,7 @@
               </w:rPr>
               <w:t>PhpStorm</w:t>
             </w:r>
+            <w:proofErr w:type="spellEnd"/>
           </w:p>
           <w:p>
             <w:pPr>
@@ -8262,9 +8290,11 @@
                     <w:jc w:val="center"/>
                     <w:textAlignment w:val="baseline"/>
                   </w:pPr>
+                  <w:proofErr w:type="spellStart"/>
                   <w:r>
                     <w:t>Laragon</w:t>
                   </w:r>
+                  <w:proofErr w:type="spellEnd"/>
                 </w:p>
                 <w:p>
                   <w:pPr>
@@ -9142,8 +9172,13 @@
               <w:t xml:space="preserve">Each phase will be version controlled and uploaded to </w:t>
             </w:r>
             <w:r>
-              <w:t>GitHub pages</w:t>
-            </w:r>
+              <w:t xml:space="preserve">GitHub </w:t>
+            </w:r>
+            <w:proofErr w:type="gramStart"/>
+            <w:r>
+              <w:t>pages</w:t>
+            </w:r>
+            <w:proofErr w:type="gramEnd"/>
           </w:p>
           <w:p>
             <w:pPr>
@@ -9281,7 +9316,23 @@
               <w:pStyle w:val="SectionSubheading"/>
             </w:pPr>
             <w:r>
-              <w:t>Phase 3: Pwity Pweese!</w:t>
+              <w:t xml:space="preserve">Phase 3: </w:t>
+            </w:r>
+            <w:proofErr w:type="spellStart"/>
+            <w:r>
+              <w:t>Pwity</w:t>
+            </w:r>
+            <w:proofErr w:type="spellEnd"/>
+            <w:r>
+              <w:t xml:space="preserve"> </w:t>
+            </w:r>
+            <w:proofErr w:type="spellStart"/>
+            <w:r>
+              <w:t>Pweese</w:t>
+            </w:r>
+            <w:proofErr w:type="spellEnd"/>
+            <w:r>
+              <w:t>!</w:t>
             </w:r>
           </w:p>
           <w:p>
@@ -9294,7 +9345,15 @@
           </w:p>
           <w:p>
             <w:r>
-              <w:t xml:space="preserve">In this phase of the project, you are to implement the colour, typography and images to complete the </w:t>
+              <w:t xml:space="preserve">In this phase of the project, you are to implement the colour, </w:t>
+            </w:r>
+            <w:proofErr w:type="gramStart"/>
+            <w:r>
+              <w:t>typography</w:t>
+            </w:r>
+            <w:proofErr w:type="gramEnd"/>
+            <w:r>
+              <w:t xml:space="preserve"> and images to complete the </w:t>
             </w:r>
             <w:r>
               <w:lastRenderedPageBreak/>
@@ -13344,7 +13403,19 @@
           </w:p>
           <w:p>
             <w:r>
-              <w:t>The final, fifth phase, requires you to implement a single page design using the TailwindCSS framework.</w:t>
+              <w:t xml:space="preserve">The final, fifth phase, requires you to implement a single page design using the </w:t>
+            </w:r>
+            <w:proofErr w:type="spellStart"/>
+            <w:r>
+              <w:t>TailwindCSS</w:t>
+            </w:r>
+            <w:proofErr w:type="spellEnd"/>
+            <w:r>
+              <w:t xml:space="preserve"> </w:t>
+            </w:r>
+            <w:proofErr w:type="gramStart"/>
+            <w:r>
+              <w:t>framework.</w:t>
             </w:r>
             <w:r>
               <w:rPr>
@@ -13353,6 +13424,7 @@
               </w:rPr>
               <w:t>.</w:t>
             </w:r>
+            <w:proofErr w:type="gramEnd"/>
           </w:p>
         </w:tc>
       </w:tr>
@@ -14124,7 +14196,23 @@
                 <w:sz w:val="20"/>
                 <w:szCs w:val="20"/>
               </w:rPr>
-              <w:t>Implement TailwindCSS into the provided site index page.</w:t>
+              <w:t xml:space="preserve">Implement </w:t>
+            </w:r>
+            <w:proofErr w:type="spellStart"/>
+            <w:r>
+              <w:rPr>
+                <w:sz w:val="20"/>
+                <w:szCs w:val="20"/>
+              </w:rPr>
+              <w:t>TailwindCSS</w:t>
+            </w:r>
+            <w:proofErr w:type="spellEnd"/>
+            <w:r>
+              <w:rPr>
+                <w:sz w:val="20"/>
+                <w:szCs w:val="20"/>
+              </w:rPr>
+              <w:t xml:space="preserve"> into the provided site index page.</w:t>
             </w:r>
           </w:p>
           <w:p>
@@ -14544,8 +14632,16 @@
               <w:rPr>
                 <w:rStyle w:val="aa"/>
               </w:rPr>
-              <w:t>Intentionally left blank</w:t>
-            </w:r>
+              <w:t xml:space="preserve">Intentionally left </w:t>
+            </w:r>
+            <w:proofErr w:type="gramStart"/>
+            <w:r>
+              <w:rPr>
+                <w:rStyle w:val="aa"/>
+              </w:rPr>
+              <w:t>blank</w:t>
+            </w:r>
+            <w:proofErr w:type="gramEnd"/>
           </w:p>
           <w:p>
             <w:pPr>
@@ -14671,12 +14767,14 @@
             <w:r>
               <w:t xml:space="preserve">This was saved in a folder named </w:t>
             </w:r>
+            <w:proofErr w:type="gramStart"/>
             <w:r>
               <w:rPr>
                 <w:rStyle w:val="CodeInline"/>
               </w:rPr>
               <w:t>phase-2</w:t>
             </w:r>
+            <w:proofErr w:type="gramEnd"/>
             <w:r>
               <w:t>.</w:t>
             </w:r>
@@ -14843,8 +14941,13 @@
             <w:r>
               <w:t>“</w:t>
             </w:r>
-            <w:r>
-              <w:t xml:space="preserve">feat: </w:t>
+            <w:proofErr w:type="gramStart"/>
+            <w:r>
+              <w:t>feat</w:t>
+            </w:r>
+            <w:proofErr w:type="gramEnd"/>
+            <w:r>
+              <w:t xml:space="preserve">: </w:t>
             </w:r>
             <w:r>
               <w:t xml:space="preserve">Phase </w:t>
@@ -14869,7 +14972,15 @@
           </w:p>
           <w:p>
             <w:r>
-              <w:t xml:space="preserve">You will be using a fee API provider in this assessment </w:t>
+              <w:t xml:space="preserve">You will be using a fee API provider in this </w:t>
+            </w:r>
+            <w:proofErr w:type="gramStart"/>
+            <w:r>
+              <w:t>assessment</w:t>
+            </w:r>
+            <w:proofErr w:type="gramEnd"/>
+            <w:r>
+              <w:t xml:space="preserve"> </w:t>
             </w:r>
           </w:p>
           <w:p>
@@ -14901,7 +15012,15 @@
               </w:numPr>
             </w:pPr>
             <w:r>
-              <w:t>register a new account using your Student email address</w:t>
+              <w:t xml:space="preserve">register a new account using your </w:t>
+            </w:r>
+            <w:proofErr w:type="gramStart"/>
+            <w:r>
+              <w:t>Student</w:t>
+            </w:r>
+            <w:proofErr w:type="gramEnd"/>
+            <w:r>
+              <w:t xml:space="preserve"> email address</w:t>
             </w:r>
           </w:p>
           <w:p>
@@ -14913,8 +15032,13 @@
               </w:numPr>
             </w:pPr>
             <w:r>
-              <w:t>create an API key to be used in this project</w:t>
-            </w:r>
+              <w:t xml:space="preserve">create an API key to be used in this </w:t>
+            </w:r>
+            <w:proofErr w:type="gramStart"/>
+            <w:r>
+              <w:t>project</w:t>
+            </w:r>
+            <w:proofErr w:type="gramEnd"/>
           </w:p>
           <w:p>
             <w:pPr>
@@ -15142,10 +15266,11 @@
                     <w:spacing w:line="312" w:lineRule="auto"/>
                     <w:textAlignment w:val="baseline"/>
                     <w:rPr>
-                      <w:rFonts w:eastAsiaTheme="minorEastAsia" w:hint="eastAsia"/>
+                      <w:rFonts w:eastAsiaTheme="minorEastAsia"/>
                       <w:lang w:eastAsia="ko-KR"/>
                     </w:rPr>
                   </w:pPr>
+                  <w:proofErr w:type="spellStart"/>
                   <w:r>
                     <w:rPr>
                       <w:rFonts w:eastAsiaTheme="minorEastAsia"/>
@@ -15153,6 +15278,7 @@
                     </w:rPr>
                     <w:t>Web_tech_portfolio</w:t>
                   </w:r>
+                  <w:proofErr w:type="spellEnd"/>
                 </w:p>
               </w:tc>
             </w:tr>
@@ -15480,8 +15606,13 @@
               <w:t>a heading</w:t>
             </w:r>
             <w:r>
-              <w:t xml:space="preserve"> - placed in the Heading Area of position 1</w:t>
-            </w:r>
+              <w:t xml:space="preserve"> - placed in the Heading Area of position </w:t>
+            </w:r>
+            <w:proofErr w:type="gramStart"/>
+            <w:r>
+              <w:t>1</w:t>
+            </w:r>
+            <w:proofErr w:type="gramEnd"/>
           </w:p>
           <w:p>
             <w:r>
@@ -15506,7 +15637,15 @@
               <w:t xml:space="preserve">API </w:t>
             </w:r>
             <w:r>
-              <w:t>call (e.g. number of jokes)</w:t>
+              <w:t>call (</w:t>
+            </w:r>
+            <w:proofErr w:type="gramStart"/>
+            <w:r>
+              <w:t>e.g.</w:t>
+            </w:r>
+            <w:proofErr w:type="gramEnd"/>
+            <w:r>
+              <w:t xml:space="preserve"> number of jokes)</w:t>
             </w:r>
           </w:p>
           <w:p>
@@ -15524,8 +15663,13 @@
               <w:t>API</w:t>
             </w:r>
             <w:r>
-              <w:t xml:space="preserve"> call</w:t>
-            </w:r>
+              <w:t xml:space="preserve"> </w:t>
+            </w:r>
+            <w:proofErr w:type="gramStart"/>
+            <w:r>
+              <w:t>call</w:t>
+            </w:r>
+            <w:proofErr w:type="gramEnd"/>
           </w:p>
           <w:p>
             <w:pPr>
@@ -15668,8 +15812,16 @@
               <w:rPr>
                 <w:rStyle w:val="ab"/>
               </w:rPr>
-              <w:t>create html form in aside</w:t>
-            </w:r>
+              <w:t xml:space="preserve">create html form in </w:t>
+            </w:r>
+            <w:proofErr w:type="gramStart"/>
+            <w:r>
+              <w:rPr>
+                <w:rStyle w:val="ab"/>
+              </w:rPr>
+              <w:t>aside</w:t>
+            </w:r>
+            <w:proofErr w:type="gramEnd"/>
           </w:p>
           <w:p/>
         </w:tc>
@@ -15746,6 +15898,7 @@
             <w:r>
               <w:t xml:space="preserve"> folder inside </w:t>
             </w:r>
+            <w:proofErr w:type="gramStart"/>
             <w:r>
               <w:rPr>
                 <w:rStyle w:val="CodeInline"/>
@@ -15758,6 +15911,7 @@
               </w:rPr>
               <w:t>4</w:t>
             </w:r>
+            <w:proofErr w:type="gramEnd"/>
             <w:r>
               <w:t>.</w:t>
             </w:r>
@@ -15769,14 +15923,27 @@
           </w:p>
           <w:p>
             <w:r>
-              <w:t>Add the evidence folders to the “</w:t>
+              <w:t xml:space="preserve">Add the evidence folders to the </w:t>
+            </w:r>
+            <w:proofErr w:type="gramStart"/>
+            <w:r>
+              <w:t>“</w:t>
             </w:r>
             <w:r>
               <w:rPr>
                 <w:rStyle w:val="CodeInline"/>
               </w:rPr>
-              <w:t>.gitignore</w:t>
-            </w:r>
+              <w:t>.</w:t>
+            </w:r>
+            <w:proofErr w:type="spellStart"/>
+            <w:r>
+              <w:rPr>
+                <w:rStyle w:val="CodeInline"/>
+              </w:rPr>
+              <w:t>gitignore</w:t>
+            </w:r>
+            <w:proofErr w:type="spellEnd"/>
+            <w:proofErr w:type="gramEnd"/>
             <w:r>
               <w:t>” file in the repository.</w:t>
             </w:r>
@@ -15848,9 +16015,14 @@
             </w:pPr>
             <w:bookmarkStart w:id="18" w:name="_Toc142411018"/>
             <w:r>
-              <w:t>Add a screenshot of the validation results for your code</w:t>
+              <w:t xml:space="preserve">Add a screenshot of the validation results for your </w:t>
+            </w:r>
+            <w:proofErr w:type="gramStart"/>
+            <w:r>
+              <w:t>code</w:t>
             </w:r>
             <w:bookmarkEnd w:id="18"/>
+            <w:proofErr w:type="gramEnd"/>
           </w:p>
           <w:p>
             <w:pPr>
@@ -15862,7 +16034,7 @@
                 <w:noProof/>
               </w:rPr>
               <w:drawing>
-                <wp:inline distT="0" distB="0" distL="0" distR="0" wp14:anchorId="1EDED9A3" wp14:editId="03C5E539">
+                <wp:inline distT="0" distB="0" distL="0" distR="0" wp14:anchorId="1EDED9A3" wp14:editId="638BAE0F">
                   <wp:extent cx="5384800" cy="3594100"/>
                   <wp:effectExtent l="0" t="0" r="0" b="0"/>
                   <wp:docPr id="824748980" name="그림 2" descr="텍스트, 스크린샷, 문서, 폰트이(가) 표시된 사진&#10;&#10;자동 생성된 설명"/>
@@ -15965,7 +16137,15 @@
           </w:p>
           <w:p>
             <w:r>
-              <w:t>Using a mobile first  approach add CSS to the new from making the form responsive</w:t>
+              <w:t xml:space="preserve">Using a mobile </w:t>
+            </w:r>
+            <w:proofErr w:type="gramStart"/>
+            <w:r>
+              <w:t>first  approach</w:t>
+            </w:r>
+            <w:proofErr w:type="gramEnd"/>
+            <w:r>
+              <w:t xml:space="preserve"> add CSS to the new from making the form responsive</w:t>
             </w:r>
           </w:p>
           <w:p>
@@ -16022,8 +16202,16 @@
               <w:rPr>
                 <w:rStyle w:val="ab"/>
               </w:rPr>
-              <w:t>responsive styling to the new form</w:t>
-            </w:r>
+              <w:t xml:space="preserve">responsive styling to the new </w:t>
+            </w:r>
+            <w:proofErr w:type="gramStart"/>
+            <w:r>
+              <w:rPr>
+                <w:rStyle w:val="ab"/>
+              </w:rPr>
+              <w:t>form</w:t>
+            </w:r>
+            <w:proofErr w:type="gramEnd"/>
           </w:p>
           <w:p>
             <w:r>
@@ -16144,6 +16332,7 @@
             <w:r>
               <w:t xml:space="preserve"> folder inside </w:t>
             </w:r>
+            <w:proofErr w:type="gramStart"/>
             <w:r>
               <w:rPr>
                 <w:rStyle w:val="CodeInline"/>
@@ -16156,6 +16345,7 @@
               </w:rPr>
               <w:t>4</w:t>
             </w:r>
+            <w:proofErr w:type="gramEnd"/>
             <w:r>
               <w:t>.</w:t>
             </w:r>
@@ -16167,14 +16357,27 @@
           </w:p>
           <w:p>
             <w:r>
-              <w:t>Add the evidence folders to the “</w:t>
+              <w:t xml:space="preserve">Add the evidence folders to the </w:t>
+            </w:r>
+            <w:proofErr w:type="gramStart"/>
+            <w:r>
+              <w:t>“</w:t>
             </w:r>
             <w:r>
               <w:rPr>
                 <w:rStyle w:val="CodeInline"/>
               </w:rPr>
-              <w:t>.gitignore</w:t>
-            </w:r>
+              <w:t>.</w:t>
+            </w:r>
+            <w:proofErr w:type="spellStart"/>
+            <w:r>
+              <w:rPr>
+                <w:rStyle w:val="CodeInline"/>
+              </w:rPr>
+              <w:t>gitignore</w:t>
+            </w:r>
+            <w:proofErr w:type="spellEnd"/>
+            <w:proofErr w:type="gramEnd"/>
             <w:r>
               <w:t>” file in the repository.</w:t>
             </w:r>
@@ -16234,53 +16437,30 @@
               <w:pStyle w:val="3"/>
             </w:pPr>
             <w:r>
-              <w:t xml:space="preserve">Add </w:t>
-            </w:r>
-            <w:r>
-              <w:t xml:space="preserve">one or more </w:t>
-            </w:r>
-            <w:r>
-              <w:t>screensh</w:t>
-            </w:r>
-            <w:r>
-              <w:t>o</w:t>
-            </w:r>
-            <w:r>
-              <w:t>ts</w:t>
-            </w:r>
-            <w:r>
-              <w:t xml:space="preserve"> of the </w:t>
-            </w:r>
-            <w:r>
-              <w:t xml:space="preserve">validation results for your </w:t>
-            </w:r>
-            <w:r>
-              <w:t>CSS</w:t>
-            </w:r>
-            <w:r>
-              <w:t xml:space="preserve"> </w:t>
-            </w:r>
-            <w:r>
-              <w:t>code</w:t>
-            </w:r>
-            <w:r>
-              <w:t>.</w:t>
-            </w:r>
-          </w:p>
-          <w:p>
-            <w:pPr>
-              <w:spacing w:line="312" w:lineRule="auto"/>
-              <w:textAlignment w:val="baseline"/>
-            </w:pPr>
-            <w:r>
               <w:rPr>
                 <w:noProof/>
               </w:rPr>
               <w:drawing>
-                <wp:inline distT="0" distB="0" distL="0" distR="0" wp14:anchorId="19034214" wp14:editId="00B934F2">
-                  <wp:extent cx="2576168" cy="7312025"/>
+                <wp:anchor distT="0" distB="0" distL="114300" distR="114300" simplePos="0" relativeHeight="251661824" behindDoc="1" locked="0" layoutInCell="1" allowOverlap="1" wp14:anchorId="57AC2454" wp14:editId="468E7E2F">
+                  <wp:simplePos x="0" y="0"/>
+                  <wp:positionH relativeFrom="column">
+                    <wp:posOffset>49530</wp:posOffset>
+                  </wp:positionH>
+                  <wp:positionV relativeFrom="paragraph">
+                    <wp:posOffset>415925</wp:posOffset>
+                  </wp:positionV>
+                  <wp:extent cx="5012055" cy="3991610"/>
                   <wp:effectExtent l="0" t="0" r="0" b="0"/>
-                  <wp:docPr id="1499297641" name="그림 5" descr="텍스트, 스크린샷, 문서, 폰트이(가) 표시된 사진&#10;&#10;자동 생성된 설명"/>
+                  <wp:wrapTight wrapText="bothSides">
+                    <wp:wrapPolygon edited="0">
+                      <wp:start x="0" y="0"/>
+                      <wp:lineTo x="0" y="21545"/>
+                      <wp:lineTo x="21510" y="21545"/>
+                      <wp:lineTo x="21510" y="0"/>
+                      <wp:lineTo x="0" y="0"/>
+                    </wp:wrapPolygon>
+                  </wp:wrapTight>
+                  <wp:docPr id="2038515708" name="그림 1"/>
                   <wp:cNvGraphicFramePr>
                     <a:graphicFrameLocks xmlns:a="http://schemas.openxmlformats.org/drawingml/2006/main" noChangeAspect="1"/>
                   </wp:cNvGraphicFramePr>
@@ -16288,45 +16468,118 @@
                     <a:graphicData uri="http://schemas.openxmlformats.org/drawingml/2006/picture">
                       <pic:pic xmlns:pic="http://schemas.openxmlformats.org/drawingml/2006/picture">
                         <pic:nvPicPr>
-                          <pic:cNvPr id="1499297641" name="그림 5" descr="텍스트, 스크린샷, 문서, 폰트이(가) 표시된 사진&#10;&#10;자동 생성된 설명"/>
-                          <pic:cNvPicPr/>
+                          <pic:cNvPr id="0" name="Picture 1"/>
+                          <pic:cNvPicPr>
+                            <a:picLocks noChangeAspect="1" noChangeArrowheads="1"/>
+                          </pic:cNvPicPr>
                         </pic:nvPicPr>
                         <pic:blipFill>
-                          <a:blip r:embed="rId21">
+                          <a:blip r:embed="rId21" cstate="print">
                             <a:extLst>
                               <a:ext uri="{28A0092B-C50C-407E-A947-70E740481C1C}">
                                 <a14:useLocalDpi xmlns:a14="http://schemas.microsoft.com/office/drawing/2010/main" val="0"/>
                               </a:ext>
                             </a:extLst>
                           </a:blip>
+                          <a:srcRect/>
                           <a:stretch>
                             <a:fillRect/>
                           </a:stretch>
                         </pic:blipFill>
-                        <pic:spPr>
+                        <pic:spPr bwMode="auto">
                           <a:xfrm>
                             <a:off x="0" y="0"/>
-                            <a:ext cx="2586838" cy="7342309"/>
+                            <a:ext cx="5012055" cy="3991610"/>
                           </a:xfrm>
                           <a:prstGeom prst="rect">
                             <a:avLst/>
                           </a:prstGeom>
+                          <a:noFill/>
+                          <a:ln>
+                            <a:noFill/>
+                          </a:ln>
                         </pic:spPr>
                       </pic:pic>
                     </a:graphicData>
                   </a:graphic>
-                </wp:inline>
+                  <wp14:sizeRelH relativeFrom="margin">
+                    <wp14:pctWidth>0</wp14:pctWidth>
+                  </wp14:sizeRelH>
+                </wp:anchor>
               </w:drawing>
             </w:r>
             <w:r>
+              <w:t xml:space="preserve">Add </w:t>
+            </w:r>
+            <w:r>
+              <w:t xml:space="preserve">one or more </w:t>
+            </w:r>
+            <w:r>
+              <w:t>screensh</w:t>
+            </w:r>
+            <w:r>
+              <w:t>o</w:t>
+            </w:r>
+            <w:r>
+              <w:t>ts</w:t>
+            </w:r>
+            <w:r>
+              <w:t xml:space="preserve"> of the </w:t>
+            </w:r>
+            <w:r>
+              <w:t xml:space="preserve">validation results for your </w:t>
+            </w:r>
+            <w:r>
+              <w:t>CSS</w:t>
+            </w:r>
+            <w:r>
+              <w:t xml:space="preserve"> </w:t>
+            </w:r>
+            <w:r>
+              <w:t>code</w:t>
+            </w:r>
+            <w:r>
+              <w:t>.</w:t>
+            </w:r>
+          </w:p>
+          <w:p>
+            <w:pPr>
+              <w:spacing w:line="312" w:lineRule="auto"/>
+              <w:textAlignment w:val="baseline"/>
+            </w:pPr>
+          </w:p>
+          <w:p>
+            <w:pPr>
+              <w:spacing w:line="312" w:lineRule="auto"/>
+              <w:textAlignment w:val="baseline"/>
+            </w:pPr>
+          </w:p>
+          <w:p>
+            <w:r>
               <w:rPr>
                 <w:noProof/>
               </w:rPr>
               <w:drawing>
-                <wp:inline distT="0" distB="0" distL="0" distR="0" wp14:anchorId="45976034" wp14:editId="5642CF26">
-                  <wp:extent cx="2520315" cy="7108512"/>
+                <wp:anchor distT="0" distB="0" distL="114300" distR="114300" simplePos="0" relativeHeight="251655680" behindDoc="1" locked="0" layoutInCell="1" allowOverlap="1" wp14:anchorId="06B6BF29" wp14:editId="5AED51F3">
+                  <wp:simplePos x="0" y="0"/>
+                  <wp:positionH relativeFrom="column">
+                    <wp:posOffset>-5016500</wp:posOffset>
+                  </wp:positionH>
+                  <wp:positionV relativeFrom="paragraph">
+                    <wp:posOffset>3564043</wp:posOffset>
+                  </wp:positionV>
+                  <wp:extent cx="2162175" cy="3267075"/>
                   <wp:effectExtent l="0" t="0" r="0" b="0"/>
-                  <wp:docPr id="1495727596" name="그림 6" descr="텍스트, 스크린샷, 폰트, 영수증이(가) 표시된 사진&#10;&#10;자동 생성된 설명"/>
+                  <wp:wrapTight wrapText="bothSides">
+                    <wp:wrapPolygon edited="0">
+                      <wp:start x="0" y="0"/>
+                      <wp:lineTo x="0" y="21537"/>
+                      <wp:lineTo x="21505" y="21537"/>
+                      <wp:lineTo x="21505" y="0"/>
+                      <wp:lineTo x="0" y="0"/>
+                    </wp:wrapPolygon>
+                  </wp:wrapTight>
+                  <wp:docPr id="494602137" name="그림 2"/>
                   <wp:cNvGraphicFramePr>
                     <a:graphicFrameLocks xmlns:a="http://schemas.openxmlformats.org/drawingml/2006/main" noChangeAspect="1"/>
                   </wp:cNvGraphicFramePr>
@@ -16334,8 +16587,10 @@
                     <a:graphicData uri="http://schemas.openxmlformats.org/drawingml/2006/picture">
                       <pic:pic xmlns:pic="http://schemas.openxmlformats.org/drawingml/2006/picture">
                         <pic:nvPicPr>
-                          <pic:cNvPr id="1495727596" name="그림 6" descr="텍스트, 스크린샷, 폰트, 영수증이(가) 표시된 사진&#10;&#10;자동 생성된 설명"/>
-                          <pic:cNvPicPr/>
+                          <pic:cNvPr id="0" name="Picture 2"/>
+                          <pic:cNvPicPr>
+                            <a:picLocks noChangeAspect="1" noChangeArrowheads="1"/>
+                          </pic:cNvPicPr>
                         </pic:nvPicPr>
                         <pic:blipFill>
                           <a:blip r:embed="rId22">
@@ -16345,45 +16600,109 @@
                               </a:ext>
                             </a:extLst>
                           </a:blip>
+                          <a:srcRect/>
                           <a:stretch>
                             <a:fillRect/>
                           </a:stretch>
                         </pic:blipFill>
-                        <pic:spPr>
+                        <pic:spPr bwMode="auto">
                           <a:xfrm>
                             <a:off x="0" y="0"/>
-                            <a:ext cx="2529029" cy="7133090"/>
+                            <a:ext cx="2162175" cy="3267075"/>
                           </a:xfrm>
                           <a:prstGeom prst="rect">
                             <a:avLst/>
                           </a:prstGeom>
+                          <a:noFill/>
+                          <a:ln>
+                            <a:noFill/>
+                          </a:ln>
                         </pic:spPr>
                       </pic:pic>
                     </a:graphicData>
                   </a:graphic>
-                </wp:inline>
+                  <wp14:sizeRelV relativeFrom="margin">
+                    <wp14:pctHeight>0</wp14:pctHeight>
+                  </wp14:sizeRelV>
+                </wp:anchor>
               </w:drawing>
             </w:r>
-          </w:p>
-          <w:p>
-            <w:pPr>
-              <w:spacing w:line="312" w:lineRule="auto"/>
-              <w:textAlignment w:val="baseline"/>
-            </w:pPr>
-          </w:p>
-          <w:p>
-            <w:pPr>
-              <w:spacing w:line="312" w:lineRule="auto"/>
-              <w:textAlignment w:val="baseline"/>
-            </w:pPr>
-          </w:p>
-          <w:p>
-            <w:pPr>
-              <w:spacing w:line="312" w:lineRule="auto"/>
-              <w:textAlignment w:val="baseline"/>
-            </w:pPr>
-          </w:p>
-          <w:p/>
+            <w:r>
+              <w:rPr>
+                <w:noProof/>
+              </w:rPr>
+              <w:drawing>
+                <wp:anchor distT="0" distB="0" distL="114300" distR="114300" simplePos="0" relativeHeight="251677184" behindDoc="1" locked="0" layoutInCell="1" allowOverlap="1" wp14:anchorId="3DB5ED0D" wp14:editId="320E08C5">
+                  <wp:simplePos x="0" y="0"/>
+                  <wp:positionH relativeFrom="column">
+                    <wp:posOffset>-2700655</wp:posOffset>
+                  </wp:positionH>
+                  <wp:positionV relativeFrom="paragraph">
+                    <wp:posOffset>3555365</wp:posOffset>
+                  </wp:positionV>
+                  <wp:extent cx="2853055" cy="3208655"/>
+                  <wp:effectExtent l="0" t="0" r="0" b="0"/>
+                  <wp:wrapTight wrapText="bothSides">
+                    <wp:wrapPolygon edited="0">
+                      <wp:start x="0" y="0"/>
+                      <wp:lineTo x="0" y="21416"/>
+                      <wp:lineTo x="21489" y="21416"/>
+                      <wp:lineTo x="21489" y="0"/>
+                      <wp:lineTo x="0" y="0"/>
+                    </wp:wrapPolygon>
+                  </wp:wrapTight>
+                  <wp:docPr id="1570858432" name="그림 3"/>
+                  <wp:cNvGraphicFramePr>
+                    <a:graphicFrameLocks xmlns:a="http://schemas.openxmlformats.org/drawingml/2006/main" noChangeAspect="1"/>
+                  </wp:cNvGraphicFramePr>
+                  <a:graphic xmlns:a="http://schemas.openxmlformats.org/drawingml/2006/main">
+                    <a:graphicData uri="http://schemas.openxmlformats.org/drawingml/2006/picture">
+                      <pic:pic xmlns:pic="http://schemas.openxmlformats.org/drawingml/2006/picture">
+                        <pic:nvPicPr>
+                          <pic:cNvPr id="0" name="Picture 4"/>
+                          <pic:cNvPicPr>
+                            <a:picLocks noChangeAspect="1" noChangeArrowheads="1"/>
+                          </pic:cNvPicPr>
+                        </pic:nvPicPr>
+                        <pic:blipFill>
+                          <a:blip r:embed="rId23">
+                            <a:extLst>
+                              <a:ext uri="{28A0092B-C50C-407E-A947-70E740481C1C}">
+                                <a14:useLocalDpi xmlns:a14="http://schemas.microsoft.com/office/drawing/2010/main" val="0"/>
+                              </a:ext>
+                            </a:extLst>
+                          </a:blip>
+                          <a:srcRect/>
+                          <a:stretch>
+                            <a:fillRect/>
+                          </a:stretch>
+                        </pic:blipFill>
+                        <pic:spPr bwMode="auto">
+                          <a:xfrm>
+                            <a:off x="0" y="0"/>
+                            <a:ext cx="2853055" cy="3208655"/>
+                          </a:xfrm>
+                          <a:prstGeom prst="rect">
+                            <a:avLst/>
+                          </a:prstGeom>
+                          <a:noFill/>
+                          <a:ln>
+                            <a:noFill/>
+                          </a:ln>
+                        </pic:spPr>
+                      </pic:pic>
+                    </a:graphicData>
+                  </a:graphic>
+                  <wp14:sizeRelH relativeFrom="margin">
+                    <wp14:pctWidth>0</wp14:pctWidth>
+                  </wp14:sizeRelH>
+                  <wp14:sizeRelV relativeFrom="margin">
+                    <wp14:pctHeight>0</wp14:pctHeight>
+                  </wp14:sizeRelV>
+                </wp:anchor>
+              </w:drawing>
+            </w:r>
+          </w:p>
         </w:tc>
       </w:tr>
       <w:tr>
@@ -16429,8 +16748,13 @@
               <w:pStyle w:val="2"/>
             </w:pPr>
             <w:r>
-              <w:t>Adding Javascript</w:t>
-            </w:r>
+              <w:t xml:space="preserve">Adding </w:t>
+            </w:r>
+            <w:proofErr w:type="spellStart"/>
+            <w:r>
+              <w:t>Javascript</w:t>
+            </w:r>
+            <w:proofErr w:type="spellEnd"/>
           </w:p>
           <w:p>
             <w:pPr>
@@ -16543,8 +16867,17 @@
                 <w:i/>
                 <w:iCs/>
               </w:rPr>
-              <w:t xml:space="preserve"> json</w:t>
-            </w:r>
+              <w:t xml:space="preserve"> </w:t>
+            </w:r>
+            <w:proofErr w:type="spellStart"/>
+            <w:r>
+              <w:rPr>
+                <w:i/>
+                <w:iCs/>
+              </w:rPr>
+              <w:t>json</w:t>
+            </w:r>
+            <w:proofErr w:type="spellEnd"/>
             <w:r>
               <w:t xml:space="preserve"> response </w:t>
             </w:r>
@@ -16579,8 +16912,13 @@
               </w:numPr>
             </w:pPr>
             <w:r>
-              <w:t>use catch to handle any errors in the API call</w:t>
-            </w:r>
+              <w:t xml:space="preserve">use catch to handle any errors in the API </w:t>
+            </w:r>
+            <w:proofErr w:type="gramStart"/>
+            <w:r>
+              <w:t>call</w:t>
+            </w:r>
+            <w:proofErr w:type="gramEnd"/>
           </w:p>
           <w:p>
             <w:r>
@@ -16589,14 +16927,27 @@
           </w:p>
           <w:p>
             <w:r>
-              <w:t>Add the evidence folders to the “</w:t>
+              <w:t xml:space="preserve">Add the evidence folders to the </w:t>
+            </w:r>
+            <w:proofErr w:type="gramStart"/>
+            <w:r>
+              <w:t>“</w:t>
             </w:r>
             <w:r>
               <w:rPr>
                 <w:rStyle w:val="CodeInline"/>
               </w:rPr>
-              <w:t>.gitignore</w:t>
-            </w:r>
+              <w:t>.</w:t>
+            </w:r>
+            <w:proofErr w:type="spellStart"/>
+            <w:r>
+              <w:rPr>
+                <w:rStyle w:val="CodeInline"/>
+              </w:rPr>
+              <w:t>gitignore</w:t>
+            </w:r>
+            <w:proofErr w:type="spellEnd"/>
+            <w:proofErr w:type="gramEnd"/>
             <w:r>
               <w:t>” file in the repository.</w:t>
             </w:r>
@@ -16638,8 +16989,30 @@
               <w:rPr>
                 <w:rStyle w:val="ab"/>
               </w:rPr>
-              <w:t xml:space="preserve"> create event listener and api call for new form</w:t>
-            </w:r>
+              <w:t xml:space="preserve"> create event listener and </w:t>
+            </w:r>
+            <w:proofErr w:type="spellStart"/>
+            <w:r>
+              <w:rPr>
+                <w:rStyle w:val="ab"/>
+              </w:rPr>
+              <w:t>api</w:t>
+            </w:r>
+            <w:proofErr w:type="spellEnd"/>
+            <w:r>
+              <w:rPr>
+                <w:rStyle w:val="ab"/>
+              </w:rPr>
+              <w:t xml:space="preserve"> call for new </w:t>
+            </w:r>
+            <w:proofErr w:type="gramStart"/>
+            <w:r>
+              <w:rPr>
+                <w:rStyle w:val="ab"/>
+              </w:rPr>
+              <w:t>form</w:t>
+            </w:r>
+            <w:proofErr w:type="gramEnd"/>
           </w:p>
           <w:p>
             <w:r>
@@ -16814,7 +17187,7 @@
           <w:p>
             <w:pPr>
               <w:rPr>
-                <w:rFonts w:eastAsiaTheme="minorEastAsia" w:hint="eastAsia"/>
+                <w:rFonts w:eastAsiaTheme="minorEastAsia"/>
                 <w:lang w:eastAsia="ko-KR"/>
               </w:rPr>
             </w:pPr>
@@ -16848,6 +17221,9 @@
               <w:textAlignment w:val="baseline"/>
             </w:pPr>
             <w:r>
+              <w:rPr>
+                <w:noProof/>
+              </w:rPr>
               <w:drawing>
                 <wp:inline distT="0" distB="0" distL="0" distR="0" wp14:anchorId="73DEEF71" wp14:editId="4A94B54A">
                   <wp:extent cx="5384800" cy="3372485"/>
@@ -16864,7 +17240,7 @@
                           <pic:cNvPicPr/>
                         </pic:nvPicPr>
                         <pic:blipFill>
-                          <a:blip r:embed="rId23"/>
+                          <a:blip r:embed="rId24"/>
                           <a:stretch>
                             <a:fillRect/>
                           </a:stretch>
@@ -16961,7 +17337,7 @@
           <w:p>
             <w:pPr>
               <w:rPr>
-                <w:rFonts w:eastAsiaTheme="minorEastAsia" w:hint="eastAsia"/>
+                <w:rFonts w:eastAsiaTheme="minorEastAsia"/>
                 <w:lang w:eastAsia="ko-KR"/>
               </w:rPr>
             </w:pPr>
@@ -16995,6 +17371,9 @@
               <w:textAlignment w:val="baseline"/>
             </w:pPr>
             <w:r>
+              <w:rPr>
+                <w:noProof/>
+              </w:rPr>
               <w:drawing>
                 <wp:inline distT="0" distB="0" distL="0" distR="0" wp14:anchorId="18F0AC53" wp14:editId="640FA10D">
                   <wp:extent cx="5384800" cy="2679700"/>
@@ -17011,7 +17390,7 @@
                           <pic:cNvPicPr/>
                         </pic:nvPicPr>
                         <pic:blipFill>
-                          <a:blip r:embed="rId24"/>
+                          <a:blip r:embed="rId25"/>
                           <a:stretch>
                             <a:fillRect/>
                           </a:stretch>
@@ -17175,7 +17554,15 @@
           </w:p>
           <w:p>
             <w:r>
-              <w:t>Obtain their feedback, update your work as required based on their feedback, ensuring all changes are notes as semantic commits using the “fix:…” tag at the start.</w:t>
+              <w:t>Obtain their feedback, update your work as required based on their feedback, ensuring all changes are notes as semantic commits using the “</w:t>
+            </w:r>
+            <w:proofErr w:type="gramStart"/>
+            <w:r>
+              <w:t>fix:…</w:t>
+            </w:r>
+            <w:proofErr w:type="gramEnd"/>
+            <w:r>
+              <w:t>” tag at the start.</w:t>
             </w:r>
           </w:p>
           <w:p>
@@ -17280,8 +17667,13 @@
               <w:textAlignment w:val="baseline"/>
             </w:pPr>
             <w:r>
-              <w:t>Compress the portfolio folder using 7-Zip</w:t>
-            </w:r>
+              <w:t>Compress the portfolio folder using 7-</w:t>
+            </w:r>
+            <w:proofErr w:type="gramStart"/>
+            <w:r>
+              <w:t>Zip</w:t>
+            </w:r>
+            <w:proofErr w:type="gramEnd"/>
           </w:p>
           <w:p>
             <w:pPr>
@@ -17461,7 +17853,15 @@
     </w:p>
     <w:p>
       <w:r>
-        <w:t>Many may be applied via the use of PhpStorm, PyCharm or similar plugins and code formatting</w:t>
+        <w:t xml:space="preserve">Many may be applied via the use of </w:t>
+      </w:r>
+      <w:proofErr w:type="spellStart"/>
+      <w:r>
+        <w:t>PhpStorm</w:t>
+      </w:r>
+      <w:proofErr w:type="spellEnd"/>
+      <w:r>
+        <w:t>, PyCharm or similar plugins and code formatting</w:t>
       </w:r>
       <w:r>
         <w:t>.</w:t>
@@ -17510,7 +17910,7 @@
           <w:szCs w:val="22"/>
         </w:rPr>
       </w:pPr>
-      <w:hyperlink r:id="rId25" w:history="1">
+      <w:hyperlink r:id="rId26" w:history="1">
         <w:r>
           <w:rPr>
             <w:rStyle w:val="ae"/>
@@ -17531,7 +17931,7 @@
           <w:szCs w:val="22"/>
         </w:rPr>
       </w:pPr>
-      <w:hyperlink r:id="rId26" w:history="1">
+      <w:hyperlink r:id="rId27" w:history="1">
         <w:r>
           <w:rPr>
             <w:rStyle w:val="ae"/>
@@ -17552,7 +17952,7 @@
           <w:szCs w:val="22"/>
         </w:rPr>
       </w:pPr>
-      <w:hyperlink r:id="rId27" w:history="1">
+      <w:hyperlink r:id="rId28" w:history="1">
         <w:r>
           <w:rPr>
             <w:rStyle w:val="ae"/>
@@ -17605,7 +18005,7 @@
           <w:szCs w:val="22"/>
         </w:rPr>
       </w:pPr>
-      <w:hyperlink r:id="rId28" w:history="1">
+      <w:hyperlink r:id="rId29" w:history="1">
         <w:r>
           <w:rPr>
             <w:rStyle w:val="ae"/>
@@ -17626,7 +18026,7 @@
           <w:szCs w:val="22"/>
         </w:rPr>
       </w:pPr>
-      <w:hyperlink r:id="rId29" w:history="1">
+      <w:hyperlink r:id="rId30" w:history="1">
         <w:r>
           <w:rPr>
             <w:rStyle w:val="ae"/>
@@ -17685,7 +18085,7 @@
           <w:u w:val="none"/>
         </w:rPr>
       </w:pPr>
-      <w:hyperlink r:id="rId30" w:history="1">
+      <w:hyperlink r:id="rId31" w:history="1">
         <w:r>
           <w:rPr>
             <w:rStyle w:val="ae"/>
@@ -17697,13 +18097,21 @@
     </w:p>
     <w:p>
       <w:r>
-        <w:t>Note that P</w:t>
+        <w:t xml:space="preserve">Note that </w:t>
+      </w:r>
+      <w:proofErr w:type="spellStart"/>
+      <w:r>
+        <w:t>P</w:t>
       </w:r>
       <w:r>
         <w:t>hp</w:t>
       </w:r>
       <w:r>
-        <w:t>Storm and WebStorm will format code to their own standard, which is acceptable.</w:t>
+        <w:t>Storm</w:t>
+      </w:r>
+      <w:proofErr w:type="spellEnd"/>
+      <w:r>
+        <w:t xml:space="preserve"> and WebStorm will format code to their own standard, which is acceptable.</w:t>
       </w:r>
     </w:p>
     <w:p>
@@ -17746,7 +18154,7 @@
           <w:szCs w:val="22"/>
         </w:rPr>
       </w:pPr>
-      <w:hyperlink r:id="rId31" w:history="1">
+      <w:hyperlink r:id="rId32" w:history="1">
         <w:r>
           <w:rPr>
             <w:rStyle w:val="ae"/>
@@ -17760,13 +18168,21 @@
       <w:bookmarkStart w:id="37" w:name="_Toc82066987"/>
       <w:bookmarkStart w:id="38" w:name="_Toc94976445"/>
       <w:r>
-        <w:t>Note that P</w:t>
+        <w:t xml:space="preserve">Note that </w:t>
+      </w:r>
+      <w:proofErr w:type="spellStart"/>
+      <w:r>
+        <w:t>P</w:t>
       </w:r>
       <w:r>
         <w:t>hp</w:t>
       </w:r>
       <w:r>
-        <w:t>Storm and WebStorm will format code to their own standard, which is acceptable.</w:t>
+        <w:t>Storm</w:t>
+      </w:r>
+      <w:proofErr w:type="spellEnd"/>
+      <w:r>
+        <w:t xml:space="preserve"> and WebStorm will format code to their own standard, which is acceptable.</w:t>
       </w:r>
     </w:p>
     <w:p>
@@ -18250,8 +18666,13 @@
               <w:cnfStyle w:val="000000000000" w:firstRow="0" w:lastRow="0" w:firstColumn="0" w:lastColumn="0" w:oddVBand="0" w:evenVBand="0" w:oddHBand="0" w:evenHBand="0" w:firstRowFirstColumn="0" w:firstRowLastColumn="0" w:lastRowFirstColumn="0" w:lastRowLastColumn="0"/>
             </w:pPr>
             <w:r>
-              <w:t>.js</w:t>
-            </w:r>
+              <w:t>.</w:t>
+            </w:r>
+            <w:proofErr w:type="spellStart"/>
+            <w:r>
+              <w:t>js</w:t>
+            </w:r>
+            <w:proofErr w:type="spellEnd"/>
           </w:p>
         </w:tc>
       </w:tr>
@@ -18280,8 +18701,13 @@
               <w:cnfStyle w:val="000000100000" w:firstRow="0" w:lastRow="0" w:firstColumn="0" w:lastColumn="0" w:oddVBand="0" w:evenVBand="0" w:oddHBand="1" w:evenHBand="0" w:firstRowFirstColumn="0" w:firstRowLastColumn="0" w:lastRowFirstColumn="0" w:lastRowLastColumn="0"/>
             </w:pPr>
             <w:r>
-              <w:t>.css</w:t>
-            </w:r>
+              <w:t>.</w:t>
+            </w:r>
+            <w:proofErr w:type="spellStart"/>
+            <w:r>
+              <w:t>css</w:t>
+            </w:r>
+            <w:proofErr w:type="spellEnd"/>
           </w:p>
         </w:tc>
       </w:tr>
@@ -18309,8 +18735,13 @@
               <w:cnfStyle w:val="000000000000" w:firstRow="0" w:lastRow="0" w:firstColumn="0" w:lastColumn="0" w:oddVBand="0" w:evenVBand="0" w:oddHBand="0" w:evenHBand="0" w:firstRowFirstColumn="0" w:firstRowLastColumn="0" w:lastRowFirstColumn="0" w:lastRowLastColumn="0"/>
             </w:pPr>
             <w:r>
-              <w:t>.php</w:t>
-            </w:r>
+              <w:t>.</w:t>
+            </w:r>
+            <w:proofErr w:type="spellStart"/>
+            <w:r>
+              <w:t>php</w:t>
+            </w:r>
+            <w:proofErr w:type="spellEnd"/>
           </w:p>
         </w:tc>
       </w:tr>
@@ -18339,8 +18770,13 @@
               <w:cnfStyle w:val="000000100000" w:firstRow="0" w:lastRow="0" w:firstColumn="0" w:lastColumn="0" w:oddVBand="0" w:evenVBand="0" w:oddHBand="1" w:evenHBand="0" w:firstRowFirstColumn="0" w:firstRowLastColumn="0" w:lastRowFirstColumn="0" w:lastRowLastColumn="0"/>
             </w:pPr>
             <w:r>
-              <w:t>.js</w:t>
-            </w:r>
+              <w:t>.</w:t>
+            </w:r>
+            <w:proofErr w:type="spellStart"/>
+            <w:r>
+              <w:t>js</w:t>
+            </w:r>
+            <w:proofErr w:type="spellEnd"/>
           </w:p>
         </w:tc>
       </w:tr>
@@ -18367,9 +18803,16 @@
             <w:pPr>
               <w:cnfStyle w:val="000000000000" w:firstRow="0" w:lastRow="0" w:firstColumn="0" w:lastColumn="0" w:oddVBand="0" w:evenVBand="0" w:oddHBand="0" w:evenHBand="0" w:firstRowFirstColumn="0" w:firstRowLastColumn="0" w:lastRowFirstColumn="0" w:lastRowLastColumn="0"/>
             </w:pPr>
-            <w:r>
-              <w:t>.jsx</w:t>
-            </w:r>
+            <w:proofErr w:type="gramStart"/>
+            <w:r>
+              <w:t>.</w:t>
+            </w:r>
+            <w:proofErr w:type="spellStart"/>
+            <w:r>
+              <w:t>jsx</w:t>
+            </w:r>
+            <w:proofErr w:type="spellEnd"/>
+            <w:proofErr w:type="gramEnd"/>
           </w:p>
         </w:tc>
       </w:tr>
@@ -18398,8 +18841,13 @@
               <w:cnfStyle w:val="000000100000" w:firstRow="0" w:lastRow="0" w:firstColumn="0" w:lastColumn="0" w:oddVBand="0" w:evenVBand="0" w:oddHBand="1" w:evenHBand="0" w:firstRowFirstColumn="0" w:firstRowLastColumn="0" w:lastRowFirstColumn="0" w:lastRowLastColumn="0"/>
             </w:pPr>
             <w:r>
-              <w:t>.py</w:t>
-            </w:r>
+              <w:t>.</w:t>
+            </w:r>
+            <w:proofErr w:type="spellStart"/>
+            <w:r>
+              <w:t>py</w:t>
+            </w:r>
+            <w:proofErr w:type="spellEnd"/>
           </w:p>
         </w:tc>
       </w:tr>
@@ -18426,9 +18874,16 @@
             <w:pPr>
               <w:cnfStyle w:val="000000000000" w:firstRow="0" w:lastRow="0" w:firstColumn="0" w:lastColumn="0" w:oddVBand="0" w:evenVBand="0" w:oddHBand="0" w:evenHBand="0" w:firstRowFirstColumn="0" w:firstRowLastColumn="0" w:lastRowFirstColumn="0" w:lastRowLastColumn="0"/>
             </w:pPr>
-            <w:r>
-              <w:t>.json</w:t>
-            </w:r>
+            <w:proofErr w:type="gramStart"/>
+            <w:r>
+              <w:t>.</w:t>
+            </w:r>
+            <w:proofErr w:type="spellStart"/>
+            <w:r>
+              <w:t>json</w:t>
+            </w:r>
+            <w:proofErr w:type="spellEnd"/>
+            <w:proofErr w:type="gramEnd"/>
           </w:p>
         </w:tc>
       </w:tr>
@@ -18529,7 +18984,7 @@
             <wp:cNvGraphicFramePr/>
             <a:graphic xmlns:a="http://schemas.openxmlformats.org/drawingml/2006/main">
               <a:graphicData uri="http://schemas.openxmlformats.org/drawingml/2006/diagram">
-                <dgm:relIds xmlns:dgm="http://schemas.openxmlformats.org/drawingml/2006/diagram" xmlns:r="http://schemas.openxmlformats.org/officeDocument/2006/relationships" r:dm="rId32" r:lo="rId33" r:qs="rId34" r:cs="rId35"/>
+                <dgm:relIds xmlns:dgm="http://schemas.openxmlformats.org/drawingml/2006/diagram" xmlns:r="http://schemas.openxmlformats.org/officeDocument/2006/relationships" r:dm="rId33" r:lo="rId34" r:qs="rId35" r:cs="rId36"/>
               </a:graphicData>
             </a:graphic>
           </wp:inline>
@@ -18653,7 +19108,7 @@
                     <pic:cNvPicPr/>
                   </pic:nvPicPr>
                   <pic:blipFill>
-                    <a:blip r:embed="rId37" cstate="print">
+                    <a:blip r:embed="rId38" cstate="print">
                       <a:extLst>
                         <a:ext uri="{28A0092B-C50C-407E-A947-70E740481C1C}">
                           <a14:useLocalDpi xmlns:a14="http://schemas.microsoft.com/office/drawing/2010/main" val="0"/>
@@ -18702,7 +19157,7 @@
                     <pic:cNvPicPr/>
                   </pic:nvPicPr>
                   <pic:blipFill>
-                    <a:blip r:embed="rId38" cstate="print">
+                    <a:blip r:embed="rId39" cstate="print">
                       <a:extLst>
                         <a:ext uri="{28A0092B-C50C-407E-A947-70E740481C1C}">
                           <a14:useLocalDpi xmlns:a14="http://schemas.microsoft.com/office/drawing/2010/main" val="0"/>
@@ -18785,7 +19240,7 @@
                     <pic:cNvPicPr/>
                   </pic:nvPicPr>
                   <pic:blipFill>
-                    <a:blip r:embed="rId39" cstate="print">
+                    <a:blip r:embed="rId40" cstate="print">
                       <a:extLst>
                         <a:ext uri="{28A0092B-C50C-407E-A947-70E740481C1C}">
                           <a14:useLocalDpi xmlns:a14="http://schemas.microsoft.com/office/drawing/2010/main" val="0"/>
@@ -18834,7 +19289,7 @@
                     <pic:cNvPicPr/>
                   </pic:nvPicPr>
                   <pic:blipFill>
-                    <a:blip r:embed="rId40" cstate="print">
+                    <a:blip r:embed="rId41" cstate="print">
                       <a:extLst>
                         <a:ext uri="{28A0092B-C50C-407E-A947-70E740481C1C}">
                           <a14:useLocalDpi xmlns:a14="http://schemas.microsoft.com/office/drawing/2010/main" val="0"/>
@@ -18882,7 +19337,7 @@
                     <pic:cNvPicPr/>
                   </pic:nvPicPr>
                   <pic:blipFill>
-                    <a:blip r:embed="rId41" cstate="print">
+                    <a:blip r:embed="rId42" cstate="print">
                       <a:extLst>
                         <a:ext uri="{28A0092B-C50C-407E-A947-70E740481C1C}">
                           <a14:useLocalDpi xmlns:a14="http://schemas.microsoft.com/office/drawing/2010/main" val="0"/>
@@ -18931,7 +19386,7 @@
                     <pic:cNvPicPr/>
                   </pic:nvPicPr>
                   <pic:blipFill>
-                    <a:blip r:embed="rId42" cstate="print">
+                    <a:blip r:embed="rId43" cstate="print">
                       <a:extLst>
                         <a:ext uri="{28A0092B-C50C-407E-A947-70E740481C1C}">
                           <a14:useLocalDpi xmlns:a14="http://schemas.microsoft.com/office/drawing/2010/main" val="0"/>
@@ -19004,7 +19459,7 @@
                     <pic:cNvPicPr/>
                   </pic:nvPicPr>
                   <pic:blipFill rotWithShape="1">
-                    <a:blip r:embed="rId43" cstate="print">
+                    <a:blip r:embed="rId44" cstate="print">
                       <a:extLst>
                         <a:ext uri="{28A0092B-C50C-407E-A947-70E740481C1C}">
                           <a14:useLocalDpi xmlns:a14="http://schemas.microsoft.com/office/drawing/2010/main" val="0"/>
@@ -19072,7 +19527,7 @@
                     <pic:cNvPicPr/>
                   </pic:nvPicPr>
                   <pic:blipFill>
-                    <a:blip r:embed="rId44" cstate="print">
+                    <a:blip r:embed="rId45" cstate="print">
                       <a:extLst>
                         <a:ext uri="{28A0092B-C50C-407E-A947-70E740481C1C}">
                           <a14:useLocalDpi xmlns:a14="http://schemas.microsoft.com/office/drawing/2010/main" val="0"/>
@@ -19135,7 +19590,7 @@
                     <pic:cNvPicPr/>
                   </pic:nvPicPr>
                   <pic:blipFill>
-                    <a:blip r:embed="rId45" cstate="print">
+                    <a:blip r:embed="rId46" cstate="print">
                       <a:extLst>
                         <a:ext uri="{28A0092B-C50C-407E-A947-70E740481C1C}">
                           <a14:useLocalDpi xmlns:a14="http://schemas.microsoft.com/office/drawing/2010/main" val="0"/>
@@ -19193,7 +19648,7 @@
                     <pic:cNvPicPr/>
                   </pic:nvPicPr>
                   <pic:blipFill>
-                    <a:blip r:embed="rId46" cstate="print">
+                    <a:blip r:embed="rId47" cstate="print">
                       <a:extLst>
                         <a:ext uri="{28A0092B-C50C-407E-A947-70E740481C1C}">
                           <a14:useLocalDpi xmlns:a14="http://schemas.microsoft.com/office/drawing/2010/main" val="0"/>
@@ -19253,7 +19708,7 @@
                     <pic:cNvPicPr/>
                   </pic:nvPicPr>
                   <pic:blipFill rotWithShape="1">
-                    <a:blip r:embed="rId47" cstate="print">
+                    <a:blip r:embed="rId48" cstate="print">
                       <a:extLst>
                         <a:ext uri="{28A0092B-C50C-407E-A947-70E740481C1C}">
                           <a14:useLocalDpi xmlns:a14="http://schemas.microsoft.com/office/drawing/2010/main" val="0"/>
@@ -19318,7 +19773,7 @@
                     <pic:cNvPicPr/>
                   </pic:nvPicPr>
                   <pic:blipFill rotWithShape="1">
-                    <a:blip r:embed="rId47" cstate="print">
+                    <a:blip r:embed="rId48" cstate="print">
                       <a:extLst>
                         <a:ext uri="{28A0092B-C50C-407E-A947-70E740481C1C}">
                           <a14:useLocalDpi xmlns:a14="http://schemas.microsoft.com/office/drawing/2010/main" val="0"/>
@@ -19404,7 +19859,23 @@
           <w:sz w:val="20"/>
           <w:szCs w:val="22"/>
         </w:rPr>
-        <w:t>Ian Caldewell, a self-styled 'PC tinkerer', refurbishes PCs, and has ways of</w:t>
+        <w:t xml:space="preserve">Ian </w:t>
+      </w:r>
+      <w:proofErr w:type="spellStart"/>
+      <w:r>
+        <w:rPr>
+          <w:sz w:val="20"/>
+          <w:szCs w:val="22"/>
+        </w:rPr>
+        <w:t>Caldewell</w:t>
+      </w:r>
+      <w:proofErr w:type="spellEnd"/>
+      <w:r>
+        <w:rPr>
+          <w:sz w:val="20"/>
+          <w:szCs w:val="22"/>
+        </w:rPr>
+        <w:t>, a self-styled 'PC tinkerer', refurbishes PCs, and has ways of</w:t>
       </w:r>
     </w:p>
     <w:p>
@@ -19420,7 +19891,23 @@
           <w:sz w:val="20"/>
           <w:szCs w:val="22"/>
         </w:rPr>
-        <w:t>acquiring modems, monitors, CPUs, boxes and RAM - to the point where it has</w:t>
+        <w:t xml:space="preserve">acquiring modems, monitors, CPUs, </w:t>
+      </w:r>
+      <w:proofErr w:type="gramStart"/>
+      <w:r>
+        <w:rPr>
+          <w:sz w:val="20"/>
+          <w:szCs w:val="22"/>
+        </w:rPr>
+        <w:t>boxes</w:t>
+      </w:r>
+      <w:proofErr w:type="gramEnd"/>
+      <w:r>
+        <w:rPr>
+          <w:sz w:val="20"/>
+          <w:szCs w:val="22"/>
+        </w:rPr>
+        <w:t xml:space="preserve"> and RAM - to the point where it has</w:t>
       </w:r>
     </w:p>
     <w:p>
@@ -19452,7 +19939,23 @@
           <w:sz w:val="20"/>
           <w:szCs w:val="22"/>
         </w:rPr>
-        <w:t>people seeking repairs, advice and assistance.</w:t>
+        <w:t xml:space="preserve">people seeking repairs, </w:t>
+      </w:r>
+      <w:proofErr w:type="gramStart"/>
+      <w:r>
+        <w:rPr>
+          <w:sz w:val="20"/>
+          <w:szCs w:val="22"/>
+        </w:rPr>
+        <w:t>advice</w:t>
+      </w:r>
+      <w:proofErr w:type="gramEnd"/>
+      <w:r>
+        <w:rPr>
+          <w:sz w:val="20"/>
+          <w:szCs w:val="22"/>
+        </w:rPr>
+        <w:t xml:space="preserve"> and assistance.</w:t>
       </w:r>
     </w:p>
     <w:p>
@@ -19477,8 +19980,17 @@
           <w:sz w:val="20"/>
           <w:szCs w:val="22"/>
         </w:rPr>
-        <w:t>"Recently, I replaced an old power supply for a couple, and, when they came</w:t>
+        <w:t xml:space="preserve">"Recently, I replaced an old power supply for a couple, and, when they </w:t>
       </w:r>
+      <w:proofErr w:type="gramStart"/>
+      <w:r>
+        <w:rPr>
+          <w:sz w:val="20"/>
+          <w:szCs w:val="22"/>
+        </w:rPr>
+        <w:t>came</w:t>
+      </w:r>
+      <w:proofErr w:type="gramEnd"/>
     </w:p>
     <w:p>
       <w:pPr>
@@ -19543,7 +20055,23 @@
           <w:sz w:val="20"/>
           <w:szCs w:val="22"/>
         </w:rPr>
-        <w:t>The lady told Caldewell she'd bought a new wireless mouse, and, since it</w:t>
+        <w:t xml:space="preserve">The lady told </w:t>
+      </w:r>
+      <w:proofErr w:type="spellStart"/>
+      <w:r>
+        <w:rPr>
+          <w:sz w:val="20"/>
+          <w:szCs w:val="22"/>
+        </w:rPr>
+        <w:t>Caldewell</w:t>
+      </w:r>
+      <w:proofErr w:type="spellEnd"/>
+      <w:r>
+        <w:rPr>
+          <w:sz w:val="20"/>
+          <w:szCs w:val="22"/>
+        </w:rPr>
+        <w:t xml:space="preserve"> she'd bought a new wireless mouse, and, since it</w:t>
       </w:r>
     </w:p>
     <w:p>
@@ -19651,8 +20179,17 @@
           <w:sz w:val="20"/>
           <w:szCs w:val="22"/>
         </w:rPr>
-        <w:t>Chris Aitken, a designer and programmer from Camden, NSW, believes his story</w:t>
+        <w:t xml:space="preserve">Chris Aitken, a designer and programmer from Camden, NSW, believes his </w:t>
       </w:r>
+      <w:proofErr w:type="gramStart"/>
+      <w:r>
+        <w:rPr>
+          <w:sz w:val="20"/>
+          <w:szCs w:val="22"/>
+        </w:rPr>
+        <w:t>story</w:t>
+      </w:r>
+      <w:proofErr w:type="gramEnd"/>
     </w:p>
     <w:p>
       <w:pPr>
@@ -19667,8 +20204,17 @@
           <w:sz w:val="20"/>
           <w:szCs w:val="22"/>
         </w:rPr>
-        <w:t>proves that tech support is one of the most stressful jobs on earth. He recalls</w:t>
+        <w:t xml:space="preserve">proves that tech support is one of the most stressful jobs on earth. He </w:t>
       </w:r>
+      <w:proofErr w:type="gramStart"/>
+      <w:r>
+        <w:rPr>
+          <w:sz w:val="20"/>
+          <w:szCs w:val="22"/>
+        </w:rPr>
+        <w:t>recalls</w:t>
+      </w:r>
+      <w:proofErr w:type="gramEnd"/>
     </w:p>
     <w:p>
       <w:pPr>
@@ -19782,8 +20328,17 @@
           <w:sz w:val="20"/>
           <w:szCs w:val="22"/>
         </w:rPr>
-        <w:t>Another time he put his (by now very nervous) PC tower onto the counter, again</w:t>
+        <w:t xml:space="preserve">Another time he put his (by now very nervous) PC tower onto the counter, </w:t>
       </w:r>
+      <w:proofErr w:type="gramStart"/>
+      <w:r>
+        <w:rPr>
+          <w:sz w:val="20"/>
+          <w:szCs w:val="22"/>
+        </w:rPr>
+        <w:t>again</w:t>
+      </w:r>
+      <w:proofErr w:type="gramEnd"/>
     </w:p>
     <w:p>
       <w:pPr>
@@ -19869,8 +20424,8 @@
     </w:p>
     <w:p/>
     <w:sectPr>
-      <w:headerReference w:type="default" r:id="rId48"/>
-      <w:footerReference w:type="default" r:id="rId49"/>
+      <w:headerReference w:type="default" r:id="rId49"/>
+      <w:footerReference w:type="default" r:id="rId50"/>
       <w:type w:val="continuous"/>
       <w:pgSz w:w="11906" w:h="16838" w:code="9"/>
       <w:pgMar w:top="851" w:right="851" w:bottom="851" w:left="851" w:header="567" w:footer="342" w:gutter="0"/>
@@ -20091,7 +20646,7 @@
               <w:sz w:val="14"/>
               <w:szCs w:val="16"/>
             </w:rPr>
-            <w:t>2023-10-09</w:t>
+            <w:t>2023-10-17</w:t>
           </w:r>
           <w:r>
             <w:rPr>
@@ -20182,7 +20737,6 @@
             <w:rPr>
               <w:snapToGrid w:val="0"/>
               <w:sz w:val="14"/>
-              <w:szCs w:val="22"/>
             </w:rPr>
           </w:pPr>
           <w:r>
@@ -31687,7 +32241,7 @@
   <dgm:whole/>
   <dgm:extLst>
     <a:ext uri="http://schemas.microsoft.com/office/drawing/2008/diagram">
-      <dsp:dataModelExt xmlns:dsp="http://schemas.microsoft.com/office/drawing/2008/diagram" relId="rId36" minVer="http://schemas.openxmlformats.org/drawingml/2006/diagram"/>
+      <dsp:dataModelExt xmlns:dsp="http://schemas.microsoft.com/office/drawing/2008/diagram" relId="rId37" minVer="http://schemas.openxmlformats.org/drawingml/2006/diagram"/>
     </a:ext>
   </dgm:extLst>
 </dgm:dataModel>
@@ -37935,6 +38489,13 @@
     <w:pitch w:val="variable"/>
     <w:sig w:usb0="9000002F" w:usb1="29D77CFB" w:usb2="00000012" w:usb3="00000000" w:csb0="00080001" w:csb1="00000000"/>
   </w:font>
+  <w:font w:name="Calibri Light">
+    <w:panose1 w:val="020F0302020204030204"/>
+    <w:charset w:val="00"/>
+    <w:family w:val="swiss"/>
+    <w:pitch w:val="variable"/>
+    <w:sig w:usb0="E4002EFF" w:usb1="C200247B" w:usb2="00000009" w:usb3="00000000" w:csb0="000001FF" w:csb1="00000000"/>
+  </w:font>
 </w:fonts>
 </file>
 
@@ -37977,6 +38538,7 @@
     <w:rsid w:val="00522F77"/>
     <w:rsid w:val="0056000B"/>
     <w:rsid w:val="00595B23"/>
+    <w:rsid w:val="00635653"/>
     <w:rsid w:val="00640DCB"/>
     <w:rsid w:val="00750392"/>
     <w:rsid w:val="00833CE1"/>
@@ -37986,6 +38548,7 @@
     <w:rsid w:val="00981856"/>
     <w:rsid w:val="00AB560F"/>
     <w:rsid w:val="00BD0837"/>
+    <w:rsid w:val="00BD1E4A"/>
     <w:rsid w:val="00CE151D"/>
     <w:rsid w:val="00D541C2"/>
     <w:rsid w:val="00D7142D"/>
@@ -38761,15 +39324,6 @@
 </file>
 
 <file path=customXml/item1.xml><?xml version="1.0" encoding="utf-8"?>
-<?mso-contentType ?>
-<FormTemplates xmlns="http://schemas.microsoft.com/sharepoint/v3/contenttype/forms">
-  <Display>DocumentLibraryForm</Display>
-  <Edit>DocumentLibraryForm</Edit>
-  <New>DocumentLibraryForm</New>
-</FormTemplates>
-</file>
-
-<file path=customXml/item2.xml><?xml version="1.0" encoding="utf-8"?>
 <ct:contentTypeSchema xmlns:ct="http://schemas.microsoft.com/office/2006/metadata/contentType" xmlns:ma="http://schemas.microsoft.com/office/2006/metadata/properties/metaAttributes" ct:_="" ma:_="" ma:contentTypeName="Document" ma:contentTypeID="0x010100D482CBA738D00D4AAC9330883AE1DA78" ma:contentTypeVersion="34" ma:contentTypeDescription="Create a new document." ma:contentTypeScope="" ma:versionID="32b67a79743efb433ee1f531eae02717">
   <xsd:schema xmlns:xsd="http://www.w3.org/2001/XMLSchema" xmlns:xs="http://www.w3.org/2001/XMLSchema" xmlns:p="http://schemas.microsoft.com/office/2006/metadata/properties" xmlns:ns3="3936cbe9-feea-4685-b03c-7f8d09c550f1" xmlns:ns4="833ce3ab-d172-455c-9989-f10facae9784" targetNamespace="http://schemas.microsoft.com/office/2006/metadata/properties" ma:root="true" ma:fieldsID="bb9b3ccc19deab4591f71081799ceb6c" ns3:_="" ns4:_="">
     <xsd:import namespace="3936cbe9-feea-4685-b03c-7f8d09c550f1"/>
@@ -39186,15 +39740,7 @@
 </ct:contentTypeSchema>
 </file>
 
-<file path=customXml/item3.xml><?xml version="1.0" encoding="utf-8"?>
-<b:Sources xmlns:b="http://schemas.openxmlformats.org/officeDocument/2006/bibliography" xmlns="http://schemas.openxmlformats.org/officeDocument/2006/bibliography" SelectedStyle="\APA.XSL" StyleName="APA"/>
-</file>
-
-<file path=customXml/item4.xml><?xml version="1.0" encoding="utf-8"?>
-<LongProperties xmlns="http://schemas.microsoft.com/office/2006/metadata/longProperties"/>
-</file>
-
-<file path=customXml/item5.xml><?xml version="1.0" encoding="utf-8"?>
+<file path=customXml/item2.xml><?xml version="1.0" encoding="utf-8"?>
 <p:properties xmlns:p="http://schemas.microsoft.com/office/2006/metadata/properties" xmlns:xsi="http://www.w3.org/2001/XMLSchema-instance" xmlns:pc="http://schemas.microsoft.com/office/infopath/2007/PartnerControls">
   <documentManagement>
     <FolderType xmlns="833ce3ab-d172-455c-9989-f10facae9784" xsi:nil="true"/>
@@ -39245,15 +39791,24 @@
 </p:properties>
 </file>
 
-<file path=customXml/itemProps1.xml><?xml version="1.0" encoding="utf-8"?>
-<ds:datastoreItem xmlns:ds="http://schemas.openxmlformats.org/officeDocument/2006/customXml" ds:itemID="{96001339-1F25-4BDD-94F9-AA3400008571}">
-  <ds:schemaRefs>
-    <ds:schemaRef ds:uri="http://schemas.microsoft.com/sharepoint/v3/contenttype/forms"/>
-  </ds:schemaRefs>
-</ds:datastoreItem>
+<file path=customXml/item3.xml><?xml version="1.0" encoding="utf-8"?>
+<LongProperties xmlns="http://schemas.microsoft.com/office/2006/metadata/longProperties"/>
 </file>
 
-<file path=customXml/itemProps2.xml><?xml version="1.0" encoding="utf-8"?>
+<file path=customXml/item4.xml><?xml version="1.0" encoding="utf-8"?>
+<b:Sources xmlns:b="http://schemas.openxmlformats.org/officeDocument/2006/bibliography" xmlns="http://schemas.openxmlformats.org/officeDocument/2006/bibliography" SelectedStyle="\APA.XSL" StyleName="APA"/>
+</file>
+
+<file path=customXml/item5.xml><?xml version="1.0" encoding="utf-8"?>
+<?mso-contentType ?>
+<FormTemplates xmlns="http://schemas.microsoft.com/sharepoint/v3/contenttype/forms">
+  <Display>DocumentLibraryForm</Display>
+  <Edit>DocumentLibraryForm</Edit>
+  <New>DocumentLibraryForm</New>
+</FormTemplates>
+</file>
+
+<file path=customXml/itemProps1.xml><?xml version="1.0" encoding="utf-8"?>
 <ds:datastoreItem xmlns:ds="http://schemas.openxmlformats.org/officeDocument/2006/customXml" ds:itemID="{A5F87EAC-F0FE-4E0E-BCAE-E26FA5D53A0F}">
   <ds:schemaRefs>
     <ds:schemaRef ds:uri="http://schemas.microsoft.com/office/2006/metadata/contentType"/>
@@ -39272,7 +39827,25 @@
 </ds:datastoreItem>
 </file>
 
+<file path=customXml/itemProps2.xml><?xml version="1.0" encoding="utf-8"?>
+<ds:datastoreItem xmlns:ds="http://schemas.openxmlformats.org/officeDocument/2006/customXml" ds:itemID="{A16F99D5-FAF9-47B7-BB2E-CAC1EF9F3B71}">
+  <ds:schemaRefs>
+    <ds:schemaRef ds:uri="http://schemas.microsoft.com/office/2006/metadata/properties"/>
+    <ds:schemaRef ds:uri="http://schemas.microsoft.com/office/infopath/2007/PartnerControls"/>
+    <ds:schemaRef ds:uri="833ce3ab-d172-455c-9989-f10facae9784"/>
+  </ds:schemaRefs>
+</ds:datastoreItem>
+</file>
+
 <file path=customXml/itemProps3.xml><?xml version="1.0" encoding="utf-8"?>
+<ds:datastoreItem xmlns:ds="http://schemas.openxmlformats.org/officeDocument/2006/customXml" ds:itemID="{ED9C3AC7-65F6-444B-AAD9-BED76FF91658}">
+  <ds:schemaRefs>
+    <ds:schemaRef ds:uri="http://schemas.microsoft.com/office/2006/metadata/longProperties"/>
+  </ds:schemaRefs>
+</ds:datastoreItem>
+</file>
+
+<file path=customXml/itemProps4.xml><?xml version="1.0" encoding="utf-8"?>
 <ds:datastoreItem xmlns:ds="http://schemas.openxmlformats.org/officeDocument/2006/customXml" ds:itemID="{AAC88EC2-10A0-4938-8FE9-915B6248D299}">
   <ds:schemaRefs>
     <ds:schemaRef ds:uri="http://schemas.openxmlformats.org/officeDocument/2006/bibliography"/>
@@ -39280,20 +39853,10 @@
 </ds:datastoreItem>
 </file>
 
-<file path=customXml/itemProps4.xml><?xml version="1.0" encoding="utf-8"?>
-<ds:datastoreItem xmlns:ds="http://schemas.openxmlformats.org/officeDocument/2006/customXml" ds:itemID="{ED9C3AC7-65F6-444B-AAD9-BED76FF91658}">
+<file path=customXml/itemProps5.xml><?xml version="1.0" encoding="utf-8"?>
+<ds:datastoreItem xmlns:ds="http://schemas.openxmlformats.org/officeDocument/2006/customXml" ds:itemID="{96001339-1F25-4BDD-94F9-AA3400008571}">
   <ds:schemaRefs>
-    <ds:schemaRef ds:uri="http://schemas.microsoft.com/office/2006/metadata/longProperties"/>
-  </ds:schemaRefs>
-</ds:datastoreItem>
-</file>
-
-<file path=customXml/itemProps5.xml><?xml version="1.0" encoding="utf-8"?>
-<ds:datastoreItem xmlns:ds="http://schemas.openxmlformats.org/officeDocument/2006/customXml" ds:itemID="{A16F99D5-FAF9-47B7-BB2E-CAC1EF9F3B71}">
-  <ds:schemaRefs>
-    <ds:schemaRef ds:uri="http://schemas.microsoft.com/office/2006/metadata/properties"/>
-    <ds:schemaRef ds:uri="http://schemas.microsoft.com/office/infopath/2007/PartnerControls"/>
-    <ds:schemaRef ds:uri="833ce3ab-d172-455c-9989-f10facae9784"/>
+    <ds:schemaRef ds:uri="http://schemas.microsoft.com/sharepoint/v3/contenttype/forms"/>
   </ds:schemaRefs>
 </ds:datastoreItem>
 </file>
</xml_diff>